<commit_message>
DataUnit&ProcessDataUnit; clear unwanted codes and comment link() in processData
</commit_message>
<xml_diff>
--- a/Documentation/FitLike Documentation.docx
+++ b/Documentation/FitLike Documentation.docx
@@ -1713,27 +1713,14 @@
       <w:r>
         <w:t xml:space="preserve">Fig. </w:t>
       </w:r>
-      <w:r>
-        <w:fldChar w:fldCharType="begin"/>
-      </w:r>
-      <w:r>
-        <w:instrText xml:space="preserve"> SEQ Fig. \* ARABIC </w:instrText>
-      </w:r>
-      <w:r>
-        <w:fldChar w:fldCharType="separate"/>
-      </w:r>
-      <w:r>
-        <w:rPr>
-          <w:noProof/>
-        </w:rPr>
-        <w:t>2</w:t>
-      </w:r>
-      <w:r>
-        <w:rPr>
-          <w:noProof/>
-        </w:rPr>
-        <w:fldChar w:fldCharType="end"/>
-      </w:r>
+      <w:fldSimple w:instr=" SEQ Fig. \* ARABIC ">
+        <w:r>
+          <w:rPr>
+            <w:noProof/>
+          </w:rPr>
+          <w:t>2</w:t>
+        </w:r>
+      </w:fldSimple>
       <w:bookmarkEnd w:id="7"/>
       <w:r>
         <w:t> :   Import .sdf Files</w:t>
@@ -2649,14 +2636,14 @@
           <w:numId w:val="9"/>
         </w:numPr>
       </w:pPr>
-      <w:bookmarkStart w:id="14" w:name="_Toc489877876"/>
+      <w:bookmarkStart w:id="13" w:name="_Toc489877876"/>
       <w:r>
         <w:t>Select f</w:t>
       </w:r>
       <w:r>
         <w:t>iles</w:t>
       </w:r>
-      <w:bookmarkEnd w:id="14"/>
+      <w:bookmarkEnd w:id="13"/>
     </w:p>
     <w:p/>
     <w:p>
@@ -2887,7 +2874,7 @@
                                 <w:lang w:val="en-GB"/>
                               </w:rPr>
                             </w:pPr>
-                            <w:bookmarkStart w:id="15" w:name="_Ref489620263"/>
+                            <w:bookmarkStart w:id="14" w:name="_Ref489620263"/>
                             <w:r>
                               <w:rPr>
                                 <w:lang w:val="en-GB"/>
@@ -2919,7 +2906,7 @@
                               </w:rPr>
                               <w:fldChar w:fldCharType="end"/>
                             </w:r>
-                            <w:bookmarkEnd w:id="15"/>
+                            <w:bookmarkEnd w:id="14"/>
                             <w:r>
                               <w:rPr>
                                 <w:lang w:val="en-GB"/>
@@ -3267,7 +3254,7 @@
           <w:lang w:val="en-GB"/>
         </w:rPr>
       </w:pPr>
-      <w:bookmarkStart w:id="17" w:name="_Toc489877882"/>
+      <w:bookmarkStart w:id="15" w:name="_Toc489877882"/>
       <w:r>
         <w:rPr>
           <w:u w:val="single"/>
@@ -3303,7 +3290,7 @@
         </w:rPr>
         <w:t xml:space="preserve"> files : processing</w:t>
       </w:r>
-      <w:bookmarkEnd w:id="17"/>
+      <w:bookmarkEnd w:id="15"/>
     </w:p>
     <w:p>
       <w:pPr>
@@ -3484,27 +3471,14 @@
                             <w:r>
                               <w:t xml:space="preserve">Fig. </w:t>
                             </w:r>
-                            <w:r>
-                              <w:fldChar w:fldCharType="begin"/>
-                            </w:r>
-                            <w:r>
-                              <w:instrText xml:space="preserve"> SEQ Fig. \* ARABIC </w:instrText>
-                            </w:r>
-                            <w:r>
-                              <w:fldChar w:fldCharType="separate"/>
-                            </w:r>
-                            <w:r>
-                              <w:rPr>
-                                <w:noProof/>
-                              </w:rPr>
-                              <w:t>7</w:t>
-                            </w:r>
-                            <w:r>
-                              <w:rPr>
-                                <w:noProof/>
-                              </w:rPr>
-                              <w:fldChar w:fldCharType="end"/>
-                            </w:r>
+                            <w:fldSimple w:instr=" SEQ Fig. \* ARABIC ">
+                              <w:r>
+                                <w:rPr>
+                                  <w:noProof/>
+                                </w:rPr>
+                                <w:t>7</w:t>
+                              </w:r>
+                            </w:fldSimple>
                             <w:r>
                               <w:t xml:space="preserve">: </w:t>
                             </w:r>
@@ -4783,27 +4757,14 @@
       <w:r>
         <w:t xml:space="preserve">Fig. </w:t>
       </w:r>
-      <w:r>
-        <w:fldChar w:fldCharType="begin"/>
-      </w:r>
-      <w:r>
-        <w:instrText xml:space="preserve"> SEQ Fig. \* ARABIC </w:instrText>
-      </w:r>
-      <w:r>
-        <w:fldChar w:fldCharType="separate"/>
-      </w:r>
-      <w:r>
-        <w:rPr>
-          <w:noProof/>
-        </w:rPr>
-        <w:t>11</w:t>
-      </w:r>
-      <w:r>
-        <w:rPr>
-          <w:noProof/>
-        </w:rPr>
-        <w:fldChar w:fldCharType="end"/>
-      </w:r>
+      <w:fldSimple w:instr=" SEQ Fig. \* ARABIC ">
+        <w:r>
+          <w:rPr>
+            <w:noProof/>
+          </w:rPr>
+          <w:t>11</w:t>
+        </w:r>
+      </w:fldSimple>
       <w:r>
         <w:t xml:space="preserve">: dispersion </w:t>
       </w:r>
@@ -4848,7 +4809,7 @@
         </w:rPr>
         <w:br w:type="page"/>
       </w:r>
-      <w:bookmarkStart w:id="18" w:name="_Toc489877893"/>
+      <w:bookmarkStart w:id="16" w:name="_Toc489877893"/>
       <w:r>
         <w:rPr>
           <w:u w:val="single"/>
@@ -4884,7 +4845,7 @@
         </w:rPr>
         <w:t xml:space="preserve"> files : visualisation, exploration</w:t>
       </w:r>
-      <w:bookmarkEnd w:id="18"/>
+      <w:bookmarkEnd w:id="16"/>
     </w:p>
     <w:p>
       <w:pPr>
@@ -5121,27 +5082,14 @@
                             <w:r>
                               <w:t xml:space="preserve">Fig. </w:t>
                             </w:r>
-                            <w:r>
-                              <w:fldChar w:fldCharType="begin"/>
-                            </w:r>
-                            <w:r>
-                              <w:instrText xml:space="preserve"> SEQ Fig. \* ARABIC </w:instrText>
-                            </w:r>
-                            <w:r>
-                              <w:fldChar w:fldCharType="separate"/>
-                            </w:r>
-                            <w:r>
-                              <w:rPr>
-                                <w:noProof/>
-                              </w:rPr>
-                              <w:t>12</w:t>
-                            </w:r>
-                            <w:r>
-                              <w:rPr>
-                                <w:noProof/>
-                              </w:rPr>
-                              <w:fldChar w:fldCharType="end"/>
-                            </w:r>
+                            <w:fldSimple w:instr=" SEQ Fig. \* ARABIC ">
+                              <w:r>
+                                <w:rPr>
+                                  <w:noProof/>
+                                </w:rPr>
+                                <w:t>12</w:t>
+                              </w:r>
+                            </w:fldSimple>
                             <w:r>
                               <w:t>: Dispersion/Zone/Bloc Data</w:t>
                             </w:r>
@@ -6030,6 +5978,8 @@
         </w:rPr>
       </w:pPr>
     </w:p>
+    <w:bookmarkStart w:id="17" w:name="_GoBack"/>
+    <w:bookmarkEnd w:id="17"/>
     <w:p>
       <w:pPr>
         <w:rPr>
@@ -6271,21 +6221,19 @@
         <w:rPr>
           <w:lang w:val="en-GB"/>
         </w:rPr>
-        <w:t xml:space="preserve">of the mouse position. Axis can be </w:t>
-      </w:r>
-      <w:proofErr w:type="spellStart"/>
-      <w:r>
-        <w:rPr>
-          <w:lang w:val="en-GB"/>
-        </w:rPr>
-        <w:t>customed</w:t>
-      </w:r>
-      <w:proofErr w:type="spellEnd"/>
-      <w:r>
-        <w:rPr>
-          <w:lang w:val="en-GB"/>
-        </w:rPr>
-        <w:t xml:space="preserve"> between linear and logarithmic scaling. Finally, you can mask some unwanted data by clicking on </w:t>
+        <w:t>of the mouse position. Axis can be custom</w:t>
+      </w:r>
+      <w:r>
+        <w:rPr>
+          <w:lang w:val="en-GB"/>
+        </w:rPr>
+        <w:t>is</w:t>
+      </w:r>
+      <w:r>
+        <w:rPr>
+          <w:lang w:val="en-GB"/>
+        </w:rPr>
+        <w:t xml:space="preserve">ed between linear and logarithmic scaling. Finally, you can mask some unwanted data by clicking on </w:t>
       </w:r>
       <w:r>
         <w:rPr>
@@ -6938,27 +6886,14 @@
                             <w:r>
                               <w:t xml:space="preserve">Fig. </w:t>
                             </w:r>
-                            <w:r>
-                              <w:fldChar w:fldCharType="begin"/>
-                            </w:r>
-                            <w:r>
-                              <w:instrText xml:space="preserve"> SEQ Fig. \* ARABIC </w:instrText>
-                            </w:r>
-                            <w:r>
-                              <w:fldChar w:fldCharType="separate"/>
-                            </w:r>
-                            <w:r>
-                              <w:rPr>
-                                <w:noProof/>
-                              </w:rPr>
-                              <w:t>16</w:t>
-                            </w:r>
-                            <w:r>
-                              <w:rPr>
-                                <w:noProof/>
-                              </w:rPr>
-                              <w:fldChar w:fldCharType="end"/>
-                            </w:r>
+                            <w:fldSimple w:instr=" SEQ Fig. \* ARABIC ">
+                              <w:r>
+                                <w:rPr>
+                                  <w:noProof/>
+                                </w:rPr>
+                                <w:t>16</w:t>
+                              </w:r>
+                            </w:fldSimple>
                             <w:r>
                               <w:t xml:space="preserve">: Zoom in </w:t>
                             </w:r>
@@ -8160,7 +8095,7 @@
           <w:lang w:val="en-GB"/>
         </w:rPr>
       </w:pPr>
-      <w:bookmarkStart w:id="19" w:name="_Toc489877886"/>
+      <w:bookmarkStart w:id="18" w:name="_Toc489877886"/>
       <w:r>
         <w:rPr>
           <w:u w:val="single"/>
@@ -8196,7 +8131,7 @@
         </w:rPr>
         <w:t xml:space="preserve"> files : Modelisation</w:t>
       </w:r>
-      <w:bookmarkEnd w:id="19"/>
+      <w:bookmarkEnd w:id="18"/>
     </w:p>
     <w:p>
       <w:pPr>
@@ -8307,27 +8242,14 @@
                             <w:r>
                               <w:t xml:space="preserve">Fig. </w:t>
                             </w:r>
-                            <w:r>
-                              <w:fldChar w:fldCharType="begin"/>
-                            </w:r>
-                            <w:r>
-                              <w:instrText xml:space="preserve"> SEQ Fig. \* ARABIC </w:instrText>
-                            </w:r>
-                            <w:r>
-                              <w:fldChar w:fldCharType="separate"/>
-                            </w:r>
-                            <w:r>
-                              <w:rPr>
-                                <w:noProof/>
-                              </w:rPr>
-                              <w:t>20</w:t>
-                            </w:r>
-                            <w:r>
-                              <w:rPr>
-                                <w:noProof/>
-                              </w:rPr>
-                              <w:fldChar w:fldCharType="end"/>
-                            </w:r>
+                            <w:fldSimple w:instr=" SEQ Fig. \* ARABIC ">
+                              <w:r>
+                                <w:rPr>
+                                  <w:noProof/>
+                                </w:rPr>
+                                <w:t>20</w:t>
+                              </w:r>
+                            </w:fldSimple>
                             <w:r>
                               <w:t>: Model Manager</w:t>
                             </w:r>
@@ -8771,6 +8693,7 @@
       <w:r>
         <w:rPr>
           <w:noProof/>
+          <w:lang w:eastAsia="fr-FR"/>
         </w:rPr>
         <mc:AlternateContent>
           <mc:Choice Requires="wps">
@@ -9370,6 +9293,7 @@
       <w:r>
         <w:rPr>
           <w:noProof/>
+          <w:lang w:eastAsia="fr-FR"/>
         </w:rPr>
         <w:lastRenderedPageBreak/>
         <mc:AlternateContent>
@@ -9420,14 +9344,27 @@
                             <w:r>
                               <w:t xml:space="preserve">Fig. </w:t>
                             </w:r>
-                            <w:fldSimple w:instr=" SEQ Fig. \* ARABIC ">
-                              <w:r>
-                                <w:rPr>
-                                  <w:noProof/>
-                                </w:rPr>
-                                <w:t>23</w:t>
-                              </w:r>
-                            </w:fldSimple>
+                            <w:r>
+                              <w:fldChar w:fldCharType="begin"/>
+                            </w:r>
+                            <w:r>
+                              <w:instrText xml:space="preserve"> SEQ Fig. \* ARABIC </w:instrText>
+                            </w:r>
+                            <w:r>
+                              <w:fldChar w:fldCharType="separate"/>
+                            </w:r>
+                            <w:r>
+                              <w:rPr>
+                                <w:noProof/>
+                              </w:rPr>
+                              <w:t>23</w:t>
+                            </w:r>
+                            <w:r>
+                              <w:rPr>
+                                <w:noProof/>
+                              </w:rPr>
+                              <w:fldChar w:fldCharType="end"/>
+                            </w:r>
                             <w:r>
                               <w:t xml:space="preserve">: </w:t>
                             </w:r>
@@ -9562,6 +9499,7 @@
       <w:r>
         <w:rPr>
           <w:noProof/>
+          <w:lang w:eastAsia="fr-FR"/>
         </w:rPr>
         <mc:AlternateContent>
           <mc:Choice Requires="wps">
@@ -9883,7 +9821,7 @@
           <w:lang w:val="en-GB"/>
         </w:rPr>
       </w:pPr>
-      <w:bookmarkStart w:id="20" w:name="_Toc489877907"/>
+      <w:bookmarkStart w:id="19" w:name="_Toc489877907"/>
       <w:r>
         <w:rPr>
           <w:u w:val="single"/>
@@ -9908,7 +9846,7 @@
         </w:rPr>
         <w:t xml:space="preserve"> Save, export</w:t>
       </w:r>
-      <w:bookmarkEnd w:id="20"/>
+      <w:bookmarkEnd w:id="19"/>
     </w:p>
     <w:p>
       <w:pPr>
@@ -10665,8 +10603,6 @@
           <w:lang w:val="en-GB"/>
         </w:rPr>
       </w:pPr>
-      <w:bookmarkStart w:id="21" w:name="_GoBack"/>
-      <w:bookmarkEnd w:id="21"/>
       <w:r>
         <w:rPr>
           <w:lang w:val="en-GB"/>
@@ -22102,6 +22038,7 @@
   <w:rsids>
     <w:rsidRoot w:val="00C04CE4"/>
     <w:rsid w:val="000E6A59"/>
+    <w:rsid w:val="00506F88"/>
     <w:rsid w:val="005844F7"/>
     <w:rsid w:val="00A97449"/>
     <w:rsid w:val="00C04CE4"/>
@@ -22886,7 +22823,7 @@
 </file>
 
 <file path=customXml/itemProps2.xml><?xml version="1.0" encoding="utf-8"?>
-<ds:datastoreItem xmlns:ds="http://schemas.openxmlformats.org/officeDocument/2006/customXml" ds:itemID="{0A942A52-D050-4978-A09E-02A06823270B}">
+<ds:datastoreItem xmlns:ds="http://schemas.openxmlformats.org/officeDocument/2006/customXml" ds:itemID="{1B78B629-D0D4-4620-B4BE-A9B57C1EF09B}">
   <ds:schemaRefs>
     <ds:schemaRef ds:uri="http://schemas.openxmlformats.org/officeDocument/2006/bibliography"/>
   </ds:schemaRefs>

</xml_diff>